<commit_message>
added line explaining how to run project
</commit_message>
<xml_diff>
--- a/Project/CS 501 Project Report.docx
+++ b/Project/CS 501 Project Report.docx
@@ -39,6 +39,22 @@
     </w:p>
     <w:p/>
     <w:p>
+      <w:bookmarkStart w:id="0" w:name="_GoBack"/>
+      <w:r>
+        <w:t>In order to run the project, go into the project directory via terminal/command prompt and type in ‘</w:t>
+      </w:r>
+      <w:proofErr w:type="spellStart"/>
+      <w:r>
+        <w:t>npm</w:t>
+      </w:r>
+      <w:proofErr w:type="spellEnd"/>
+      <w:r>
+        <w:t xml:space="preserve"> run project’.</w:t>
+      </w:r>
+    </w:p>
+    <w:bookmarkEnd w:id="0"/>
+    <w:p/>
+    <w:p>
       <w:r>
         <w:t xml:space="preserve">The </w:t>
       </w:r>
@@ -74,8 +90,6 @@
       <w:r>
         <w:t>radio button</w:t>
       </w:r>
-      <w:bookmarkStart w:id="0" w:name="_GoBack"/>
-      <w:bookmarkEnd w:id="0"/>
       <w:r>
         <w:t>.</w:t>
       </w:r>

</xml_diff>